<commit_message>
Secções 3.X do relatório e alguns fixes
</commit_message>
<xml_diff>
--- a/docs/final-report/modx.docx
+++ b/docs/final-report/modx.docx
@@ -19092,148 +19092,432 @@
     </w:p>
     <w:p>
       <w:pPr>
+        <w:ind w:firstLine="708"/>
+        <w:jc w:val="both"/>
+      </w:pPr>
+    </w:p>
+    <w:p>
+      <w:pPr>
         <w:pStyle w:val="Cabealho2"/>
       </w:pPr>
       <w:r>
         <w:t>3.3 – Lista de jogadas válidas</w:t>
-      </w:r>
-    </w:p>
-    <w:p/>
-    <w:p>
-      <w:r>
-        <w:tab/>
-        <w:t>A</w:t>
       </w:r>
     </w:p>
     <w:p/>
     <w:p>
       <w:pPr>
-        <w:pStyle w:val="Cabealho2"/>
+        <w:jc w:val="both"/>
       </w:pPr>
       <w:r>
-        <w:t>3.4</w:t>
-      </w:r>
-      <w:r>
-        <w:t xml:space="preserve"> – </w:t>
-      </w:r>
-      <w:r>
-        <w:t>Execução de jogadas</w:t>
+        <w:tab/>
+        <w:t>É possível obter, para um determinado jogo, uma lista de jogadas possíveis através do predicado “</w:t>
+      </w:r>
+      <w:proofErr w:type="spellStart"/>
+      <w:proofErr w:type="gramStart"/>
+      <w:r>
+        <w:t>available_moves</w:t>
+      </w:r>
+      <w:proofErr w:type="spellEnd"/>
+      <w:r>
+        <w:t>(+Game</w:t>
+      </w:r>
+      <w:proofErr w:type="gramEnd"/>
+      <w:r>
+        <w:t>, -Moves)”. Este predicado assegura que, para um dado jogo “Game”, a lista “Moves” contém o conjunto de todas as jogadas que são possíveis de realizar. Neste caso, entende-se por jogada uma lista de 2 elementos que correspondem às coordenadas em X e Y da jogada disponível.</w:t>
       </w:r>
     </w:p>
-    <w:p/>
     <w:p>
+      <w:pPr>
+        <w:jc w:val="both"/>
+      </w:pPr>
       <w:r>
         <w:tab/>
-        <w:t>A</w:t>
+        <w:t>A implementação do predicado referido pode ser encontrada no ficheiro “plays.pl”.</w:t>
       </w:r>
     </w:p>
-    <w:p/>
+    <w:p>
+      <w:pPr>
+        <w:jc w:val="both"/>
+      </w:pPr>
+    </w:p>
     <w:p>
       <w:pPr>
         <w:pStyle w:val="Cabealho2"/>
+        <w:jc w:val="both"/>
       </w:pPr>
       <w:r>
-        <w:t>3.</w:t>
-      </w:r>
-      <w:r>
-        <w:t>5</w:t>
-      </w:r>
-      <w:r>
-        <w:t xml:space="preserve"> – </w:t>
-      </w:r>
-      <w:r>
-        <w:t>Avaliação do tabuleiro</w:t>
+        <w:t>3.4 – Execução de jogadas</w:t>
       </w:r>
     </w:p>
-    <w:p/>
     <w:p>
+      <w:pPr>
+        <w:jc w:val="both"/>
+      </w:pPr>
+    </w:p>
+    <w:p>
+      <w:pPr>
+        <w:jc w:val="both"/>
+      </w:pPr>
       <w:r>
         <w:tab/>
         <w:t>A</w:t>
       </w:r>
+      <w:r>
+        <w:t xml:space="preserve"> execução de uma jogada é feita com recurso ao </w:t>
+      </w:r>
+      <w:proofErr w:type="spellStart"/>
+      <w:r>
+        <w:t>predicado”</w:t>
+      </w:r>
+      <w:proofErr w:type="gramStart"/>
+      <w:r>
+        <w:t>place_xpiece</w:t>
+      </w:r>
+      <w:proofErr w:type="spellEnd"/>
+      <w:r>
+        <w:t>(+Game</w:t>
+      </w:r>
+      <w:proofErr w:type="gramEnd"/>
+      <w:r>
+        <w:t>, +</w:t>
+      </w:r>
+      <w:proofErr w:type="spellStart"/>
+      <w:r>
+        <w:t>Coords</w:t>
+      </w:r>
+      <w:proofErr w:type="spellEnd"/>
+      <w:r>
+        <w:t>, -</w:t>
+      </w:r>
+      <w:proofErr w:type="spellStart"/>
+      <w:r>
+        <w:t>New_game</w:t>
+      </w:r>
+      <w:proofErr w:type="spellEnd"/>
+      <w:r>
+        <w:t>) “</w:t>
+      </w:r>
+      <w:r>
+        <w:t>. Este</w:t>
+      </w:r>
+      <w:r>
+        <w:t xml:space="preserve"> assegura que, dado um jogo “Game” e um par de coordenadas “</w:t>
+      </w:r>
+      <w:proofErr w:type="spellStart"/>
+      <w:r>
+        <w:t>Coords</w:t>
+      </w:r>
+      <w:proofErr w:type="spellEnd"/>
+      <w:r>
+        <w:t xml:space="preserve">” (uma lista de dois elementos cujo primeiro corresponde à coordenada em X e o segundo à coordenada em Y), a variável </w:t>
+      </w:r>
+      <w:proofErr w:type="spellStart"/>
+      <w:r>
+        <w:t>New_game</w:t>
+      </w:r>
+      <w:proofErr w:type="spellEnd"/>
+      <w:r>
+        <w:t xml:space="preserve"> contém um novo jogo resultante de se colocar uma peça X do jogador atual (esta informação é indicada na lista Game) nessas coordenadas. Este predicado garante que a célula onde se pretende colocar a peça está vazia, apenas sucedendo se isto for verdade.</w:t>
+      </w:r>
     </w:p>
-    <w:p/>
+    <w:p>
+      <w:pPr>
+        <w:jc w:val="both"/>
+      </w:pPr>
+      <w:r>
+        <w:tab/>
+        <w:t>A implementação do predicado referido pode ser encontrada no ficheiro “plays.pl”.</w:t>
+      </w:r>
+    </w:p>
+    <w:p>
+      <w:pPr>
+        <w:jc w:val="both"/>
+      </w:pPr>
+    </w:p>
     <w:p>
       <w:pPr>
         <w:pStyle w:val="Cabealho2"/>
+        <w:jc w:val="both"/>
       </w:pPr>
       <w:r>
-        <w:t>3.6</w:t>
-      </w:r>
-      <w:r>
-        <w:t xml:space="preserve"> – </w:t>
-      </w:r>
-      <w:r>
-        <w:t>Final do jogo</w:t>
+        <w:t>3.5 – Avaliação do tabuleiro</w:t>
       </w:r>
     </w:p>
-    <w:p/>
     <w:p>
+      <w:pPr>
+        <w:jc w:val="both"/>
+      </w:pPr>
+    </w:p>
+    <w:p>
+      <w:pPr>
+        <w:jc w:val="both"/>
+      </w:pPr>
       <w:r>
         <w:tab/>
         <w:t>A</w:t>
       </w:r>
+      <w:r>
+        <w:t xml:space="preserve"> avaliação do tabuleiro consiste em diferentes categorias. Para determinar as pontuações de cada jogador, é possível utilizar o predicado “</w:t>
+      </w:r>
+      <w:proofErr w:type="spellStart"/>
+      <w:proofErr w:type="gramStart"/>
+      <w:r>
+        <w:t>game_player_scores</w:t>
+      </w:r>
+      <w:proofErr w:type="spellEnd"/>
+      <w:r>
+        <w:t>(+Game</w:t>
+      </w:r>
+      <w:proofErr w:type="gramEnd"/>
+      <w:r>
+        <w:t>, -Scores)” que garante que, para um dado jogo “Game”, a variável “Scores” contém uma lista de 2 elementos correspondentes, respetivamente, às pontuações do jogador 1 e jogador 2.</w:t>
+      </w:r>
     </w:p>
-    <w:p/>
+    <w:p>
+      <w:pPr>
+        <w:jc w:val="both"/>
+      </w:pPr>
+      <w:r>
+        <w:tab/>
+        <w:t>Para além deste predicado, existe também o predicado “</w:t>
+      </w:r>
+      <w:proofErr w:type="spellStart"/>
+      <w:proofErr w:type="gramStart"/>
+      <w:r>
+        <w:t>max_score</w:t>
+      </w:r>
+      <w:proofErr w:type="spellEnd"/>
+      <w:r>
+        <w:t>(-Score</w:t>
+      </w:r>
+      <w:proofErr w:type="gramEnd"/>
+      <w:r>
+        <w:t>)” que garante que a variável “Score” contém a pontuação máxima para um jogador obter no jogo.</w:t>
+      </w:r>
+    </w:p>
+    <w:p>
+      <w:pPr>
+        <w:jc w:val="both"/>
+      </w:pPr>
+      <w:r>
+        <w:tab/>
+        <w:t>Existe também um predicado para calcular o valor de um jogo “Game” – “</w:t>
+      </w:r>
+      <w:proofErr w:type="spellStart"/>
+      <w:proofErr w:type="gramStart"/>
+      <w:r>
+        <w:t>game_value</w:t>
+      </w:r>
+      <w:proofErr w:type="spellEnd"/>
+      <w:r>
+        <w:t>(+Game</w:t>
+      </w:r>
+      <w:proofErr w:type="gramEnd"/>
+      <w:r>
+        <w:t>, -</w:t>
+      </w:r>
+      <w:proofErr w:type="spellStart"/>
+      <w:r>
+        <w:t>Value</w:t>
+      </w:r>
+      <w:proofErr w:type="spellEnd"/>
+      <w:r>
+        <w:t>)”.</w:t>
+      </w:r>
+    </w:p>
+    <w:p>
+      <w:pPr>
+        <w:jc w:val="both"/>
+      </w:pPr>
+      <w:r>
+        <w:tab/>
+        <w:t>A implementação dos predicados referidos encontra-se no ficheiro “game.pl”.</w:t>
+      </w:r>
+    </w:p>
+    <w:p>
+      <w:pPr>
+        <w:jc w:val="both"/>
+      </w:pPr>
+    </w:p>
     <w:p>
       <w:pPr>
         <w:pStyle w:val="Cabealho2"/>
+        <w:jc w:val="both"/>
       </w:pPr>
       <w:r>
-        <w:t>3.</w:t>
-      </w:r>
-      <w:r>
-        <w:t>7</w:t>
-      </w:r>
-      <w:r>
-        <w:t xml:space="preserve"> – </w:t>
-      </w:r>
-      <w:r>
-        <w:t>Jogada do computador</w:t>
+        <w:t>3.6 – Final do jogo</w:t>
       </w:r>
     </w:p>
-    <w:p/>
-    <w:p>
-      <w:r>
-        <w:tab/>
-        <w:t>A</w:t>
-      </w:r>
-    </w:p>
-    <w:p/>
     <w:p>
       <w:pPr>
-        <w:pStyle w:val="Cabealho1"/>
-        <w:rPr>
-          <w:color w:val="auto"/>
-        </w:rPr>
+        <w:jc w:val="both"/>
       </w:pPr>
-      <w:r>
-        <w:rPr>
-          <w:color w:val="auto"/>
-        </w:rPr>
-        <w:t>4 – Interface com o utilizador</w:t>
-      </w:r>
     </w:p>
-    <w:p/>
-    <w:p>
-      <w:r>
-        <w:tab/>
-        <w:t>A</w:t>
-      </w:r>
-    </w:p>
-    <w:p/>
     <w:p>
       <w:pPr>
-        <w:pStyle w:val="Cabealho1"/>
-        <w:rPr>
-          <w:color w:val="auto"/>
-        </w:rPr>
+        <w:jc w:val="both"/>
       </w:pPr>
       <w:r>
-        <w:rPr>
-          <w:color w:val="auto"/>
-        </w:rPr>
-        <w:t>5 - Conclusões</w:t>
+        <w:tab/>
+        <w:t>Para verificar o se foi atingido o final do jogo existem dois predicados. O primeiro predicado é o predicado “</w:t>
+      </w:r>
+      <w:proofErr w:type="spellStart"/>
+      <w:proofErr w:type="gramStart"/>
+      <w:r>
+        <w:t>game_ended</w:t>
+      </w:r>
+      <w:proofErr w:type="spellEnd"/>
+      <w:r>
+        <w:t>(+Game</w:t>
+      </w:r>
+      <w:proofErr w:type="gramEnd"/>
+      <w:r>
+        <w:t>)” (ficheiro “game.pl”). Este predicado sucede se o jogo terminar ou porque algum jogador atingiu a pontuação limite (definida por “</w:t>
+      </w:r>
+      <w:proofErr w:type="spellStart"/>
+      <w:r>
+        <w:t>max_score</w:t>
+      </w:r>
+      <w:proofErr w:type="spellEnd"/>
+      <w:r>
+        <w:t>”, ver secção 3.6”) ou porque um dos jogadores ficou sem peças disponíveis. Existe também o predicado “</w:t>
+      </w:r>
+      <w:proofErr w:type="spellStart"/>
+      <w:proofErr w:type="gramStart"/>
+      <w:r>
+        <w:t>game_winner</w:t>
+      </w:r>
+      <w:proofErr w:type="spellEnd"/>
+      <w:r>
+        <w:t>(+Game</w:t>
+      </w:r>
+      <w:proofErr w:type="gramEnd"/>
+      <w:r>
+        <w:t>, -Winner)” (ficheiro “game.pl”) que determina o vencedor “Winner” de um dado jogo “Game” (“Winner” representa o valor 1 ou 2).</w:t>
+      </w:r>
+    </w:p>
+    <w:p>
+      <w:pPr>
+        <w:pStyle w:val="Cabealho2"/>
+        <w:jc w:val="both"/>
+      </w:pPr>
+      <w:r>
+        <w:t>3.7 – Jogada do computador</w:t>
+      </w:r>
+    </w:p>
+    <w:p>
+      <w:pPr>
+        <w:jc w:val="both"/>
+      </w:pPr>
+    </w:p>
+    <w:p>
+      <w:pPr>
+        <w:jc w:val="both"/>
+      </w:pPr>
+      <w:r>
+        <w:tab/>
+      </w:r>
+      <w:r>
+        <w:t xml:space="preserve">Para avaliar a qualidade ou valor de uma </w:t>
+      </w:r>
+      <w:r>
+        <w:t xml:space="preserve">lista de </w:t>
+      </w:r>
+      <w:r>
+        <w:t>jogada</w:t>
+      </w:r>
+      <w:r>
+        <w:t>s disponíveis e escolher, destas, a melhor,</w:t>
+      </w:r>
+      <w:r>
+        <w:t xml:space="preserve"> existe o predicado “</w:t>
+      </w:r>
+      <w:proofErr w:type="spellStart"/>
+      <w:proofErr w:type="gramStart"/>
+      <w:r>
+        <w:t>ai_evaluate_and_choose</w:t>
+      </w:r>
+      <w:proofErr w:type="spellEnd"/>
+      <w:r>
+        <w:t>(+Moves</w:t>
+      </w:r>
+      <w:proofErr w:type="gramEnd"/>
+      <w:r>
+        <w:t>, +</w:t>
+      </w:r>
+      <w:proofErr w:type="spellStart"/>
+      <w:r>
+        <w:t>MovePred</w:t>
+      </w:r>
+      <w:proofErr w:type="spellEnd"/>
+      <w:r>
+        <w:t>, +</w:t>
+      </w:r>
+      <w:proofErr w:type="spellStart"/>
+      <w:r>
+        <w:t>ValuePred</w:t>
+      </w:r>
+      <w:proofErr w:type="spellEnd"/>
+      <w:r>
+        <w:t>, +Game, -</w:t>
+      </w:r>
+      <w:proofErr w:type="spellStart"/>
+      <w:r>
+        <w:t>BestMove</w:t>
+      </w:r>
+      <w:proofErr w:type="spellEnd"/>
+      <w:r>
+        <w:t>)”. A variável “Moves” deve conter uma lista com todas as jogadas possíveis (ver secção 3.3), “</w:t>
+      </w:r>
+      <w:proofErr w:type="spellStart"/>
+      <w:r>
+        <w:t>MovePred</w:t>
+      </w:r>
+      <w:proofErr w:type="spellEnd"/>
+      <w:r>
+        <w:t>” deve ser o predicado que aplica a jogada ao jogo (ver secção 3.4), “</w:t>
+      </w:r>
+      <w:proofErr w:type="spellStart"/>
+      <w:r>
+        <w:t>ValuePred</w:t>
+      </w:r>
+      <w:proofErr w:type="spellEnd"/>
+      <w:r>
+        <w:t xml:space="preserve">” deve ser a função que avalia o valor de um jogo (ver parágrafo anterior), “Game” deverá ser o jogo em questão. </w:t>
+      </w:r>
+      <w:proofErr w:type="gramStart"/>
+      <w:r>
+        <w:t>Dadas todos estes</w:t>
+      </w:r>
+      <w:proofErr w:type="gramEnd"/>
+      <w:r>
+        <w:t xml:space="preserve"> valores, este predicado assegura que “</w:t>
+      </w:r>
+      <w:proofErr w:type="spellStart"/>
+      <w:r>
+        <w:t>BestMove</w:t>
+      </w:r>
+      <w:proofErr w:type="spellEnd"/>
+      <w:r>
+        <w:t>” corresponde à melhor jogada a realizar. Para isto, o predicado utiliza predicados auxiliares (por exemplo, “</w:t>
+      </w:r>
+      <w:proofErr w:type="spellStart"/>
+      <w:r>
+        <w:t>ai_evaluate_and_choose_aux</w:t>
+      </w:r>
+      <w:proofErr w:type="spellEnd"/>
+      <w:r>
+        <w:t>”) que avaliam o valor de todas as jogadas para determinar qual a que tem maior valor.</w:t>
+      </w:r>
+    </w:p>
+    <w:p>
+      <w:pPr>
+        <w:jc w:val="both"/>
+      </w:pPr>
+      <w:r>
+        <w:tab/>
+        <w:t>A implementação deste predicado encontra-se no ficheiro “ai.pl”.</w:t>
       </w:r>
     </w:p>
     <w:p>
@@ -19243,6 +19527,90 @@
         <w:rPr>
           <w:color w:val="auto"/>
         </w:rPr>
+      </w:pPr>
+      <w:r>
+        <w:rPr>
+          <w:color w:val="auto"/>
+        </w:rPr>
+        <w:t>4 – Interface com o utilizador</w:t>
+      </w:r>
+    </w:p>
+    <w:p>
+      <w:pPr>
+        <w:jc w:val="both"/>
+      </w:pPr>
+    </w:p>
+    <w:p>
+      <w:pPr>
+        <w:jc w:val="both"/>
+      </w:pPr>
+      <w:r>
+        <w:tab/>
+        <w:t>A</w:t>
+      </w:r>
+    </w:p>
+    <w:p>
+      <w:pPr>
+        <w:jc w:val="both"/>
+      </w:pPr>
+      <w:r>
+        <w:tab/>
+      </w:r>
+      <w:r>
+        <w:t>Descrever o módulo de interface com o utilizador em modo de texto.</w:t>
+      </w:r>
+    </w:p>
+    <w:p>
+      <w:pPr>
+        <w:jc w:val="both"/>
+      </w:pPr>
+    </w:p>
+    <w:p>
+      <w:pPr>
+        <w:pStyle w:val="Cabealho1"/>
+        <w:jc w:val="both"/>
+        <w:rPr>
+          <w:color w:val="auto"/>
+        </w:rPr>
+      </w:pPr>
+      <w:r>
+        <w:rPr>
+          <w:color w:val="auto"/>
+        </w:rPr>
+        <w:t>5 - Conclusões</w:t>
+      </w:r>
+    </w:p>
+    <w:p>
+      <w:pPr>
+        <w:jc w:val="both"/>
+      </w:pPr>
+      <w:r>
+        <w:tab/>
+      </w:r>
+    </w:p>
+    <w:p>
+      <w:pPr>
+        <w:jc w:val="both"/>
+      </w:pPr>
+      <w:r>
+        <w:tab/>
+        <w:t>A</w:t>
+      </w:r>
+    </w:p>
+    <w:p>
+      <w:pPr>
+        <w:jc w:val="both"/>
+      </w:pPr>
+      <w:r>
+        <w:tab/>
+      </w:r>
+      <w:r>
+        <w:t>Que conclui deste projeto? Como poderia melhorar o trabalho desenvolvido?</w:t>
+      </w:r>
+    </w:p>
+    <w:p>
+      <w:pPr>
+        <w:jc w:val="both"/>
       </w:pPr>
     </w:p>
     <w:p>
@@ -19666,6 +20034,119 @@
     </w:lvl>
   </w:abstractNum>
   <w:abstractNum w:abstractNumId="3" w15:restartNumberingAfterBreak="0">
+    <w:nsid w:val="37D409D5"/>
+    <w:multiLevelType w:val="hybridMultilevel"/>
+    <w:tmpl w:val="B890149E"/>
+    <w:lvl w:ilvl="0" w:tplc="08160001">
+      <w:start w:val="1"/>
+      <w:numFmt w:val="bullet"/>
+      <w:lvlText w:val=""/>
+      <w:lvlJc w:val="left"/>
+      <w:pPr>
+        <w:ind w:left="1068" w:hanging="360"/>
+      </w:pPr>
+      <w:rPr>
+        <w:rFonts w:ascii="Symbol" w:hAnsi="Symbol" w:hint="default"/>
+      </w:rPr>
+    </w:lvl>
+    <w:lvl w:ilvl="1" w:tplc="08160003" w:tentative="1">
+      <w:start w:val="1"/>
+      <w:numFmt w:val="bullet"/>
+      <w:lvlText w:val="o"/>
+      <w:lvlJc w:val="left"/>
+      <w:pPr>
+        <w:ind w:left="1788" w:hanging="360"/>
+      </w:pPr>
+      <w:rPr>
+        <w:rFonts w:ascii="Courier New" w:hAnsi="Courier New" w:cs="Courier New" w:hint="default"/>
+      </w:rPr>
+    </w:lvl>
+    <w:lvl w:ilvl="2" w:tplc="08160005" w:tentative="1">
+      <w:start w:val="1"/>
+      <w:numFmt w:val="bullet"/>
+      <w:lvlText w:val=""/>
+      <w:lvlJc w:val="left"/>
+      <w:pPr>
+        <w:ind w:left="2508" w:hanging="360"/>
+      </w:pPr>
+      <w:rPr>
+        <w:rFonts w:ascii="Wingdings" w:hAnsi="Wingdings" w:hint="default"/>
+      </w:rPr>
+    </w:lvl>
+    <w:lvl w:ilvl="3" w:tplc="08160001" w:tentative="1">
+      <w:start w:val="1"/>
+      <w:numFmt w:val="bullet"/>
+      <w:lvlText w:val=""/>
+      <w:lvlJc w:val="left"/>
+      <w:pPr>
+        <w:ind w:left="3228" w:hanging="360"/>
+      </w:pPr>
+      <w:rPr>
+        <w:rFonts w:ascii="Symbol" w:hAnsi="Symbol" w:hint="default"/>
+      </w:rPr>
+    </w:lvl>
+    <w:lvl w:ilvl="4" w:tplc="08160003" w:tentative="1">
+      <w:start w:val="1"/>
+      <w:numFmt w:val="bullet"/>
+      <w:lvlText w:val="o"/>
+      <w:lvlJc w:val="left"/>
+      <w:pPr>
+        <w:ind w:left="3948" w:hanging="360"/>
+      </w:pPr>
+      <w:rPr>
+        <w:rFonts w:ascii="Courier New" w:hAnsi="Courier New" w:cs="Courier New" w:hint="default"/>
+      </w:rPr>
+    </w:lvl>
+    <w:lvl w:ilvl="5" w:tplc="08160005" w:tentative="1">
+      <w:start w:val="1"/>
+      <w:numFmt w:val="bullet"/>
+      <w:lvlText w:val=""/>
+      <w:lvlJc w:val="left"/>
+      <w:pPr>
+        <w:ind w:left="4668" w:hanging="360"/>
+      </w:pPr>
+      <w:rPr>
+        <w:rFonts w:ascii="Wingdings" w:hAnsi="Wingdings" w:hint="default"/>
+      </w:rPr>
+    </w:lvl>
+    <w:lvl w:ilvl="6" w:tplc="08160001" w:tentative="1">
+      <w:start w:val="1"/>
+      <w:numFmt w:val="bullet"/>
+      <w:lvlText w:val=""/>
+      <w:lvlJc w:val="left"/>
+      <w:pPr>
+        <w:ind w:left="5388" w:hanging="360"/>
+      </w:pPr>
+      <w:rPr>
+        <w:rFonts w:ascii="Symbol" w:hAnsi="Symbol" w:hint="default"/>
+      </w:rPr>
+    </w:lvl>
+    <w:lvl w:ilvl="7" w:tplc="08160003" w:tentative="1">
+      <w:start w:val="1"/>
+      <w:numFmt w:val="bullet"/>
+      <w:lvlText w:val="o"/>
+      <w:lvlJc w:val="left"/>
+      <w:pPr>
+        <w:ind w:left="6108" w:hanging="360"/>
+      </w:pPr>
+      <w:rPr>
+        <w:rFonts w:ascii="Courier New" w:hAnsi="Courier New" w:cs="Courier New" w:hint="default"/>
+      </w:rPr>
+    </w:lvl>
+    <w:lvl w:ilvl="8" w:tplc="08160005" w:tentative="1">
+      <w:start w:val="1"/>
+      <w:numFmt w:val="bullet"/>
+      <w:lvlText w:val=""/>
+      <w:lvlJc w:val="left"/>
+      <w:pPr>
+        <w:ind w:left="6828" w:hanging="360"/>
+      </w:pPr>
+      <w:rPr>
+        <w:rFonts w:ascii="Wingdings" w:hAnsi="Wingdings" w:hint="default"/>
+      </w:rPr>
+    </w:lvl>
+  </w:abstractNum>
+  <w:abstractNum w:abstractNumId="4" w15:restartNumberingAfterBreak="0">
     <w:nsid w:val="51834306"/>
     <w:multiLevelType w:val="hybridMultilevel"/>
     <w:tmpl w:val="DCEE2A26"/>
@@ -19782,13 +20263,16 @@
     <w:abstractNumId w:val="0"/>
   </w:num>
   <w:num w:numId="2">
-    <w:abstractNumId w:val="3"/>
+    <w:abstractNumId w:val="4"/>
   </w:num>
   <w:num w:numId="3">
     <w:abstractNumId w:val="2"/>
   </w:num>
   <w:num w:numId="4">
     <w:abstractNumId w:val="1"/>
+  </w:num>
+  <w:num w:numId="5">
+    <w:abstractNumId w:val="3"/>
   </w:num>
 </w:numbering>
 </file>
@@ -20716,7 +21200,7 @@
 </file>
 
 <file path=customXml/itemProps1.xml><?xml version="1.0" encoding="utf-8"?>
-<ds:datastoreItem xmlns:ds="http://schemas.openxmlformats.org/officeDocument/2006/customXml" ds:itemID="{2A46DC0D-9E68-4516-9FC6-B1796DBD4222}">
+<ds:datastoreItem xmlns:ds="http://schemas.openxmlformats.org/officeDocument/2006/customXml" ds:itemID="{2F740B4C-6B58-4E83-8E3F-F1B60BE02DFC}">
   <ds:schemaRefs>
     <ds:schemaRef ds:uri="http://schemas.openxmlformats.org/officeDocument/2006/bibliography"/>
   </ds:schemaRefs>

</xml_diff>

<commit_message>
Fixed max score. Added get_number
</commit_message>
<xml_diff>
--- a/docs/final-report/modx.docx
+++ b/docs/final-report/modx.docx
@@ -19312,7 +19312,7 @@
       <w:proofErr w:type="spellStart"/>
       <w:proofErr w:type="gramStart"/>
       <w:r>
-        <w:t>max_score</w:t>
+        <w:t>game_max_score</w:t>
       </w:r>
       <w:proofErr w:type="spellEnd"/>
       <w:r>
@@ -19575,6 +19575,25 @@
         <w:tab/>
         <w:t>A</w:t>
       </w:r>
+      <w:r>
+        <w:t xml:space="preserve"> interface com o utilizador utiliza predicados embutidos no </w:t>
+      </w:r>
+      <w:proofErr w:type="spellStart"/>
+      <w:r>
+        <w:t>SICStus</w:t>
+      </w:r>
+      <w:proofErr w:type="spellEnd"/>
+      <w:r>
+        <w:t xml:space="preserve"> </w:t>
+      </w:r>
+      <w:proofErr w:type="spellStart"/>
+      <w:r>
+        <w:t>Prolog</w:t>
+      </w:r>
+      <w:proofErr w:type="spellEnd"/>
+      <w:r>
+        <w:t xml:space="preserve"> para facilitar a introdução de informações pelo utilizador.</w:t>
+      </w:r>
     </w:p>
     <w:p>
       <w:pPr>
@@ -19582,9 +19601,7 @@
       </w:pPr>
       <w:r>
         <w:tab/>
-      </w:r>
-      <w:r>
-        <w:t>Descrever o módulo de interface com o utilizador em modo de texto.</w:t>
+        <w:t xml:space="preserve">Para iniciar o jogo, apenas é necessário utilizar o predicado “play”, sem parâmetros (“play.”). Este mostra o menu inicial do jogo onde é possível </w:t>
       </w:r>
     </w:p>
     <w:p>
@@ -21227,7 +21244,7 @@
 </file>
 
 <file path=customXml/itemProps1.xml><?xml version="1.0" encoding="utf-8"?>
-<ds:datastoreItem xmlns:ds="http://schemas.openxmlformats.org/officeDocument/2006/customXml" ds:itemID="{BE39C82B-878D-40AD-85C9-A8EBAC45D653}">
+<ds:datastoreItem xmlns:ds="http://schemas.openxmlformats.org/officeDocument/2006/customXml" ds:itemID="{8A73EEC6-7F63-4182-B063-0E47D6BC7CB1}">
   <ds:schemaRefs>
     <ds:schemaRef ds:uri="http://schemas.openxmlformats.org/officeDocument/2006/bibliography"/>
   </ds:schemaRefs>

</xml_diff>